<commit_message>
working on Chapter 2 stress section revisions and additions
</commit_message>
<xml_diff>
--- a/Audrey Nelson Dissertation Proposal Defense Feedback 121217.docx
+++ b/Audrey Nelson Dissertation Proposal Defense Feedback 121217.docx
@@ -103,18 +103,29 @@
         </w:numPr>
         <w:rPr>
           <w:rFonts w:ascii="Times New Roman" w:hAnsi="Times New Roman" w:cs="Times New Roman"/>
-          <w:sz w:val="24"/>
-          <w:szCs w:val="24"/>
-        </w:rPr>
-      </w:pPr>
-      <w:r>
-        <w:rPr>
-          <w:rFonts w:ascii="Times New Roman" w:hAnsi="Times New Roman" w:cs="Times New Roman"/>
+          <w:color w:val="00B050"/>
+          <w:sz w:val="24"/>
+          <w:szCs w:val="24"/>
+        </w:rPr>
+      </w:pPr>
+      <w:r>
+        <w:rPr>
+          <w:rFonts w:ascii="Times New Roman" w:hAnsi="Times New Roman" w:cs="Times New Roman"/>
+          <w:color w:val="00B050"/>
           <w:sz w:val="24"/>
           <w:szCs w:val="24"/>
         </w:rPr>
         <w:t xml:space="preserve">What are the relationships between sleep hygiene and exercise? </w:t>
       </w:r>
+      <w:r>
+        <w:rPr>
+          <w:rFonts w:ascii="Times New Roman" w:hAnsi="Times New Roman" w:cs="Times New Roman"/>
+          <w:color w:val="00B050"/>
+          <w:sz w:val="24"/>
+          <w:szCs w:val="24"/>
+        </w:rPr>
+        <w:t xml:space="preserve"> - not related</w:t>
+      </w:r>
     </w:p>
     <w:p>
       <w:pPr>
@@ -125,13 +136,15 @@
         </w:numPr>
         <w:rPr>
           <w:rFonts w:ascii="Times New Roman" w:hAnsi="Times New Roman" w:cs="Times New Roman"/>
-          <w:sz w:val="24"/>
-          <w:szCs w:val="24"/>
-        </w:rPr>
-      </w:pPr>
-      <w:r>
-        <w:rPr>
-          <w:rFonts w:ascii="Times New Roman" w:hAnsi="Times New Roman" w:cs="Times New Roman"/>
+          <w:color w:val="00B050"/>
+          <w:sz w:val="24"/>
+          <w:szCs w:val="24"/>
+        </w:rPr>
+      </w:pPr>
+      <w:r>
+        <w:rPr>
+          <w:rFonts w:ascii="Times New Roman" w:hAnsi="Times New Roman" w:cs="Times New Roman"/>
+          <w:color w:val="00B050"/>
           <w:sz w:val="24"/>
           <w:szCs w:val="24"/>
         </w:rPr>
@@ -158,25 +171,7 @@
           <w:sz w:val="24"/>
           <w:szCs w:val="24"/>
         </w:rPr>
-        <w:t>Include a</w:t>
-      </w:r>
-      <w:r>
-        <w:rPr>
-          <w:rFonts w:ascii="Times New Roman" w:hAnsi="Times New Roman" w:cs="Times New Roman"/>
-          <w:color w:val="00B050"/>
-          <w:sz w:val="24"/>
-          <w:szCs w:val="24"/>
-        </w:rPr>
-        <w:t xml:space="preserve"> zero-order correlation matrix and look for high correlations that could be suggestive of multicollinearity. If high correlations are found between sleep hygiene and exercise, consider combining and relabeling these variables with a label such as “Self-Car</w:t>
-      </w:r>
-      <w:r>
-        <w:rPr>
-          <w:rFonts w:ascii="Times New Roman" w:hAnsi="Times New Roman" w:cs="Times New Roman"/>
-          <w:color w:val="00B050"/>
-          <w:sz w:val="24"/>
-          <w:szCs w:val="24"/>
-        </w:rPr>
-        <w:t>e.”</w:t>
+        <w:t>Include a zero-order correlation matrix and look for high correlations that could be suggestive of multicollinearity. If high correlations are found between sleep hygiene and exercise, consider combining and relabeling these variables with a label such as “Self-Care.”</w:t>
       </w:r>
     </w:p>
     <w:p>
@@ -188,13 +183,15 @@
         </w:numPr>
         <w:rPr>
           <w:rFonts w:ascii="Times New Roman" w:hAnsi="Times New Roman" w:cs="Times New Roman"/>
-          <w:sz w:val="24"/>
-          <w:szCs w:val="24"/>
-        </w:rPr>
-      </w:pPr>
-      <w:r>
-        <w:rPr>
-          <w:rFonts w:ascii="Times New Roman" w:hAnsi="Times New Roman" w:cs="Times New Roman"/>
+          <w:color w:val="00B050"/>
+          <w:sz w:val="24"/>
+          <w:szCs w:val="24"/>
+        </w:rPr>
+      </w:pPr>
+      <w:r>
+        <w:rPr>
+          <w:rFonts w:ascii="Times New Roman" w:hAnsi="Times New Roman" w:cs="Times New Roman"/>
+          <w:color w:val="00B050"/>
           <w:sz w:val="24"/>
           <w:szCs w:val="24"/>
         </w:rPr>
@@ -221,9 +218,90 @@
           <w:szCs w:val="24"/>
         </w:rPr>
         <w:t>Add information on patterns of sleep (i.e., quality and quantitative) in the literature review.</w:t>
+      </w:r>
+    </w:p>
+    <w:p>
+      <w:pPr>
+        <w:pStyle w:val="ListParagraph"/>
+        <w:numPr>
+          <w:ilvl w:val="0"/>
+          <w:numId w:val="1"/>
+        </w:numPr>
+        <w:rPr>
+          <w:rFonts w:ascii="Times New Roman" w:hAnsi="Times New Roman" w:cs="Times New Roman"/>
+          <w:color w:val="00B050"/>
+          <w:sz w:val="24"/>
+          <w:szCs w:val="24"/>
+        </w:rPr>
+      </w:pPr>
+      <w:r>
+        <w:rPr>
+          <w:rFonts w:ascii="Times New Roman" w:hAnsi="Times New Roman" w:cs="Times New Roman"/>
+          <w:color w:val="00B050"/>
+          <w:sz w:val="24"/>
+          <w:szCs w:val="24"/>
+        </w:rPr>
+        <w:t xml:space="preserve">Reverse scores on the sleep hygiene measure for easier interpretability. </w:t>
+      </w:r>
+    </w:p>
+    <w:p>
+      <w:pPr>
+        <w:pStyle w:val="ListParagraph"/>
+        <w:numPr>
+          <w:ilvl w:val="0"/>
+          <w:numId w:val="1"/>
+        </w:numPr>
+        <w:rPr>
+          <w:rFonts w:ascii="Times New Roman" w:hAnsi="Times New Roman" w:cs="Times New Roman"/>
+          <w:color w:val="00B050"/>
+          <w:sz w:val="24"/>
+          <w:szCs w:val="24"/>
+        </w:rPr>
+      </w:pPr>
+      <w:r>
+        <w:rPr>
+          <w:rFonts w:ascii="Times New Roman" w:hAnsi="Times New Roman" w:cs="Times New Roman"/>
+          <w:color w:val="00B050"/>
+          <w:sz w:val="24"/>
+          <w:szCs w:val="24"/>
+        </w:rPr>
+        <w:t xml:space="preserve">Test the factor structure of the academic engagement scale using a CFA. </w:t>
+      </w:r>
+    </w:p>
+    <w:p>
+      <w:pPr>
+        <w:pStyle w:val="ListParagraph"/>
+        <w:numPr>
+          <w:ilvl w:val="0"/>
+          <w:numId w:val="1"/>
+        </w:numPr>
+        <w:rPr>
+          <w:rFonts w:ascii="Times New Roman" w:hAnsi="Times New Roman" w:cs="Times New Roman"/>
+          <w:color w:val="00B050"/>
+          <w:sz w:val="24"/>
+          <w:szCs w:val="24"/>
+        </w:rPr>
+      </w:pPr>
+      <w:r>
+        <w:rPr>
+          <w:rFonts w:ascii="Times New Roman" w:hAnsi="Times New Roman" w:cs="Times New Roman"/>
+          <w:color w:val="00B050"/>
+          <w:sz w:val="24"/>
+          <w:szCs w:val="24"/>
+        </w:rPr>
+        <w:t>Change research qu</w:t>
       </w:r>
       <w:bookmarkStart w:id="0" w:name="_GoBack"/>
       <w:bookmarkEnd w:id="0"/>
+      <w:r>
+        <w:rPr>
+          <w:rFonts w:ascii="Times New Roman" w:hAnsi="Times New Roman" w:cs="Times New Roman"/>
+          <w:color w:val="00B050"/>
+          <w:sz w:val="24"/>
+          <w:szCs w:val="24"/>
+        </w:rPr>
+        <w:t xml:space="preserve">estions to reflect correlational relationships versus predictive or causal relationships. </w:t>
+      </w:r>
     </w:p>
     <w:p>
       <w:pPr>
@@ -234,28 +312,17 @@
         </w:numPr>
         <w:rPr>
           <w:rFonts w:ascii="Times New Roman" w:hAnsi="Times New Roman" w:cs="Times New Roman"/>
-          <w:color w:val="00B050"/>
-          <w:sz w:val="24"/>
-          <w:szCs w:val="24"/>
-        </w:rPr>
-      </w:pPr>
-      <w:r>
-        <w:rPr>
-          <w:rFonts w:ascii="Times New Roman" w:hAnsi="Times New Roman" w:cs="Times New Roman"/>
-          <w:color w:val="00B050"/>
-          <w:sz w:val="24"/>
-          <w:szCs w:val="24"/>
-        </w:rPr>
-        <w:t>Reverse scores on the sleep hygiene measure for easier in</w:t>
-      </w:r>
-      <w:r>
-        <w:rPr>
-          <w:rFonts w:ascii="Times New Roman" w:hAnsi="Times New Roman" w:cs="Times New Roman"/>
-          <w:color w:val="00B050"/>
-          <w:sz w:val="24"/>
-          <w:szCs w:val="24"/>
-        </w:rPr>
-        <w:t xml:space="preserve">terpretability. </w:t>
+          <w:sz w:val="24"/>
+          <w:szCs w:val="24"/>
+        </w:rPr>
+      </w:pPr>
+      <w:r>
+        <w:rPr>
+          <w:rFonts w:ascii="Times New Roman" w:hAnsi="Times New Roman" w:cs="Times New Roman"/>
+          <w:sz w:val="24"/>
+          <w:szCs w:val="24"/>
+        </w:rPr>
+        <w:t xml:space="preserve">Make cases for why studies with school-aged students were included and be more direct about the age of students who were studied in the studies. </w:t>
       </w:r>
     </w:p>
     <w:p>
@@ -279,7 +346,7 @@
           <w:sz w:val="24"/>
           <w:szCs w:val="24"/>
         </w:rPr>
-        <w:t xml:space="preserve">Test the factor structure of the academic engagement scale using a CFA. </w:t>
+        <w:t>Explore group differences between class/grade levels and DVs. Also, test other demographic covariates (e.g., sex, Race/Ethnicity, etc.).</w:t>
       </w:r>
     </w:p>
     <w:p>
@@ -301,91 +368,7 @@
           <w:sz w:val="24"/>
           <w:szCs w:val="24"/>
         </w:rPr>
-        <w:t xml:space="preserve">Change research questions to reflect correlational relationships versus predictive or causal relationships. </w:t>
-      </w:r>
-    </w:p>
-    <w:p>
-      <w:pPr>
-        <w:pStyle w:val="ListParagraph"/>
-        <w:numPr>
-          <w:ilvl w:val="0"/>
-          <w:numId w:val="1"/>
-        </w:numPr>
-        <w:rPr>
-          <w:rFonts w:ascii="Times New Roman" w:hAnsi="Times New Roman" w:cs="Times New Roman"/>
-          <w:sz w:val="24"/>
-          <w:szCs w:val="24"/>
-        </w:rPr>
-      </w:pPr>
-      <w:r>
-        <w:rPr>
-          <w:rFonts w:ascii="Times New Roman" w:hAnsi="Times New Roman" w:cs="Times New Roman"/>
-          <w:sz w:val="24"/>
-          <w:szCs w:val="24"/>
-        </w:rPr>
-        <w:t>Make cases for why studies with school-aged students were</w:t>
-      </w:r>
-      <w:r>
-        <w:rPr>
-          <w:rFonts w:ascii="Times New Roman" w:hAnsi="Times New Roman" w:cs="Times New Roman"/>
-          <w:sz w:val="24"/>
-          <w:szCs w:val="24"/>
-        </w:rPr>
-        <w:t xml:space="preserve"> included and be more direct about the age of students who were studied in the studies. </w:t>
-      </w:r>
-    </w:p>
-    <w:p>
-      <w:pPr>
-        <w:pStyle w:val="ListParagraph"/>
-        <w:numPr>
-          <w:ilvl w:val="0"/>
-          <w:numId w:val="1"/>
-        </w:numPr>
-        <w:rPr>
-          <w:rFonts w:ascii="Times New Roman" w:hAnsi="Times New Roman" w:cs="Times New Roman"/>
-          <w:color w:val="00B050"/>
-          <w:sz w:val="24"/>
-          <w:szCs w:val="24"/>
-        </w:rPr>
-      </w:pPr>
-      <w:r>
-        <w:rPr>
-          <w:rFonts w:ascii="Times New Roman" w:hAnsi="Times New Roman" w:cs="Times New Roman"/>
-          <w:color w:val="00B050"/>
-          <w:sz w:val="24"/>
-          <w:szCs w:val="24"/>
-        </w:rPr>
-        <w:t>Explore group differences between class/grade levels and DVs. Also, test other demographic covariates (e.g., sex, Race/Ethnicity, etc.).</w:t>
-      </w:r>
-    </w:p>
-    <w:p>
-      <w:pPr>
-        <w:pStyle w:val="ListParagraph"/>
-        <w:numPr>
-          <w:ilvl w:val="0"/>
-          <w:numId w:val="1"/>
-        </w:numPr>
-        <w:rPr>
-          <w:rFonts w:ascii="Times New Roman" w:hAnsi="Times New Roman" w:cs="Times New Roman"/>
-          <w:sz w:val="24"/>
-          <w:szCs w:val="24"/>
-        </w:rPr>
-      </w:pPr>
-      <w:r>
-        <w:rPr>
-          <w:rFonts w:ascii="Times New Roman" w:hAnsi="Times New Roman" w:cs="Times New Roman"/>
-          <w:sz w:val="24"/>
-          <w:szCs w:val="24"/>
-        </w:rPr>
-        <w:t xml:space="preserve">Change subheadings in Chapter </w:t>
-      </w:r>
-      <w:r>
-        <w:rPr>
-          <w:rFonts w:ascii="Times New Roman" w:hAnsi="Times New Roman" w:cs="Times New Roman"/>
-          <w:sz w:val="24"/>
-          <w:szCs w:val="24"/>
-        </w:rPr>
-        <w:t>1 to include the following and address the following structure:</w:t>
+        <w:t>Change subheadings in Chapter 1 to include the following and address the following structure:</w:t>
       </w:r>
     </w:p>
     <w:p>
@@ -473,15 +456,7 @@
           <w:sz w:val="24"/>
           <w:szCs w:val="24"/>
         </w:rPr>
-        <w:t>Subt</w:t>
-      </w:r>
-      <w:r>
-        <w:rPr>
-          <w:rFonts w:ascii="Times New Roman" w:hAnsi="Times New Roman" w:cs="Times New Roman"/>
-          <w:sz w:val="24"/>
-          <w:szCs w:val="24"/>
-        </w:rPr>
-        <w:t>ypes</w:t>
+        <w:t>Subtypes</w:t>
       </w:r>
     </w:p>
     <w:p>
@@ -719,15 +694,7 @@
           <w:sz w:val="24"/>
           <w:szCs w:val="24"/>
         </w:rPr>
-        <w:t>ABCs of sleeping (make this consistent with</w:t>
-      </w:r>
-      <w:r>
-        <w:rPr>
-          <w:rFonts w:ascii="Times New Roman" w:hAnsi="Times New Roman" w:cs="Times New Roman"/>
-          <w:sz w:val="24"/>
-          <w:szCs w:val="24"/>
-        </w:rPr>
-        <w:t xml:space="preserve"> the used measure)</w:t>
+        <w:t>ABCs of sleeping (make this consistent with the used measure)</w:t>
       </w:r>
     </w:p>
     <w:sectPr>
@@ -1131,7 +1098,7 @@
     <w:lsdException w:name="Table Web 2" w:semiHidden="1" w:unhideWhenUsed="1"/>
     <w:lsdException w:name="Table Web 3" w:semiHidden="1" w:unhideWhenUsed="1"/>
     <w:lsdException w:name="Balloon Text" w:semiHidden="1" w:unhideWhenUsed="1"/>
-    <w:lsdException w:name="Table Grid" w:semiHidden="1" w:uiPriority="59" w:unhideWhenUsed="1"/>
+    <w:lsdException w:name="Table Grid" w:uiPriority="59"/>
     <w:lsdException w:name="Table Theme" w:semiHidden="1" w:unhideWhenUsed="1"/>
     <w:lsdException w:name="Placeholder Text" w:semiHidden="1"/>
     <w:lsdException w:name="No Spacing" w:uiPriority="1" w:qFormat="1"/>

</xml_diff>

<commit_message>
Finishing revisions to first chapter
</commit_message>
<xml_diff>
--- a/Audrey Nelson Dissertation Proposal Defense Feedback 121217.docx
+++ b/Audrey Nelson Dissertation Proposal Defense Feedback 121217.docx
@@ -1,6 +1,6 @@
 
 <file path=word/document.xml><?xml version="1.0" encoding="utf-8"?>
-<w:document xmlns:wpc="http://schemas.microsoft.com/office/word/2010/wordprocessingCanvas" xmlns:cx="http://schemas.microsoft.com/office/drawing/2014/chartex" xmlns:cx1="http://schemas.microsoft.com/office/drawing/2015/9/8/chartex" xmlns:cx2="http://schemas.microsoft.com/office/drawing/2015/10/21/chartex" xmlns:cx3="http://schemas.microsoft.com/office/drawing/2016/5/9/chartex" xmlns:cx4="http://schemas.microsoft.com/office/drawing/2016/5/10/chartex" xmlns:cx5="http://schemas.microsoft.com/office/drawing/2016/5/11/chartex" xmlns:cx6="http://schemas.microsoft.com/office/drawing/2016/5/12/chartex" xmlns:cx7="http://schemas.microsoft.com/office/drawing/2016/5/13/chartex" xmlns:cx8="http://schemas.microsoft.com/office/drawing/2016/5/14/chartex" xmlns:mc="http://schemas.openxmlformats.org/markup-compatibility/2006" xmlns:aink="http://schemas.microsoft.com/office/drawing/2016/ink" xmlns:am3d="http://schemas.microsoft.com/office/drawing/2017/model3d" xmlns:o="urn:schemas-microsoft-com:office:office" xmlns:r="http://schemas.openxmlformats.org/officeDocument/2006/relationships" xmlns:m="http://schemas.openxmlformats.org/officeDocument/2006/math" xmlns:v="urn:schemas-microsoft-com:vml" xmlns:wp14="http://schemas.microsoft.com/office/word/2010/wordprocessingDrawing" xmlns:wp="http://schemas.openxmlformats.org/drawingml/2006/wordprocessingDrawing" xmlns:w10="urn:schemas-microsoft-com:office:word" xmlns:w="http://schemas.openxmlformats.org/wordprocessingml/2006/main" xmlns:w14="http://schemas.microsoft.com/office/word/2010/wordml" xmlns:w15="http://schemas.microsoft.com/office/word/2012/wordml" xmlns:w16cid="http://schemas.microsoft.com/office/word/2016/wordml/cid" xmlns:w16se="http://schemas.microsoft.com/office/word/2015/wordml/symex" xmlns:wpg="http://schemas.microsoft.com/office/word/2010/wordprocessingGroup" xmlns:wpi="http://schemas.microsoft.com/office/word/2010/wordprocessingInk" xmlns:wne="http://schemas.microsoft.com/office/word/2006/wordml" xmlns:wps="http://schemas.microsoft.com/office/word/2010/wordprocessingShape" mc:Ignorable="w14 w15 w16se w16cid wp14">
+<w:document xmlns:wpc="http://schemas.microsoft.com/office/word/2010/wordprocessingCanvas" xmlns:mc="http://schemas.openxmlformats.org/markup-compatibility/2006" xmlns:o="urn:schemas-microsoft-com:office:office" xmlns:r="http://schemas.openxmlformats.org/officeDocument/2006/relationships" xmlns:m="http://schemas.openxmlformats.org/officeDocument/2006/math" xmlns:v="urn:schemas-microsoft-com:vml" xmlns:wp14="http://schemas.microsoft.com/office/word/2010/wordprocessingDrawing" xmlns:wp="http://schemas.openxmlformats.org/drawingml/2006/wordprocessingDrawing" xmlns:w10="urn:schemas-microsoft-com:office:word" xmlns:w="http://schemas.openxmlformats.org/wordprocessingml/2006/main" xmlns:w14="http://schemas.microsoft.com/office/word/2010/wordml" xmlns:w15="http://schemas.microsoft.com/office/word/2012/wordml" xmlns:wpg="http://schemas.microsoft.com/office/word/2010/wordprocessingGroup" xmlns:wpi="http://schemas.microsoft.com/office/word/2010/wordprocessingInk" xmlns:wne="http://schemas.microsoft.com/office/word/2006/wordml" xmlns:wps="http://schemas.microsoft.com/office/word/2010/wordprocessingShape" mc:Ignorable="w14 w15 wp14">
   <w:body>
     <w:p>
       <w:pPr>
@@ -289,7 +289,149 @@
           <w:sz w:val="24"/>
           <w:szCs w:val="24"/>
         </w:rPr>
-        <w:t>Change research qu</w:t>
+        <w:t xml:space="preserve">Change research questions to reflect correlational relationships versus predictive or causal relationships. </w:t>
+      </w:r>
+    </w:p>
+    <w:p>
+      <w:pPr>
+        <w:pStyle w:val="ListParagraph"/>
+        <w:numPr>
+          <w:ilvl w:val="0"/>
+          <w:numId w:val="1"/>
+        </w:numPr>
+        <w:rPr>
+          <w:rFonts w:ascii="Times New Roman" w:hAnsi="Times New Roman" w:cs="Times New Roman"/>
+          <w:sz w:val="24"/>
+          <w:szCs w:val="24"/>
+        </w:rPr>
+      </w:pPr>
+      <w:r>
+        <w:rPr>
+          <w:rFonts w:ascii="Times New Roman" w:hAnsi="Times New Roman" w:cs="Times New Roman"/>
+          <w:sz w:val="24"/>
+          <w:szCs w:val="24"/>
+        </w:rPr>
+        <w:t xml:space="preserve">Make cases for why studies with school-aged students were included and be more direct about the age of students who were studied in the studies. </w:t>
+      </w:r>
+    </w:p>
+    <w:p>
+      <w:pPr>
+        <w:pStyle w:val="ListParagraph"/>
+        <w:numPr>
+          <w:ilvl w:val="0"/>
+          <w:numId w:val="1"/>
+        </w:numPr>
+        <w:rPr>
+          <w:rFonts w:ascii="Times New Roman" w:hAnsi="Times New Roman" w:cs="Times New Roman"/>
+          <w:color w:val="00B050"/>
+          <w:sz w:val="24"/>
+          <w:szCs w:val="24"/>
+        </w:rPr>
+      </w:pPr>
+      <w:r>
+        <w:rPr>
+          <w:rFonts w:ascii="Times New Roman" w:hAnsi="Times New Roman" w:cs="Times New Roman"/>
+          <w:color w:val="00B050"/>
+          <w:sz w:val="24"/>
+          <w:szCs w:val="24"/>
+        </w:rPr>
+        <w:t>Explore group differences between class/grade levels and DVs. Also, test other demographic covariates (e.g., sex, Race/Ethnicity, etc.).</w:t>
+      </w:r>
+    </w:p>
+    <w:p>
+      <w:pPr>
+        <w:pStyle w:val="ListParagraph"/>
+        <w:numPr>
+          <w:ilvl w:val="0"/>
+          <w:numId w:val="1"/>
+        </w:numPr>
+        <w:rPr>
+          <w:rFonts w:ascii="Times New Roman" w:hAnsi="Times New Roman" w:cs="Times New Roman"/>
+          <w:color w:val="00B050"/>
+          <w:sz w:val="24"/>
+          <w:szCs w:val="24"/>
+        </w:rPr>
+      </w:pPr>
+      <w:r>
+        <w:rPr>
+          <w:rFonts w:ascii="Times New Roman" w:hAnsi="Times New Roman" w:cs="Times New Roman"/>
+          <w:color w:val="00B050"/>
+          <w:sz w:val="24"/>
+          <w:szCs w:val="24"/>
+        </w:rPr>
+        <w:t>Change subheadings in Chapter 1 to include the following and address the following structure:</w:t>
+      </w:r>
+    </w:p>
+    <w:p>
+      <w:pPr>
+        <w:pStyle w:val="ListParagraph"/>
+        <w:numPr>
+          <w:ilvl w:val="1"/>
+          <w:numId w:val="1"/>
+        </w:numPr>
+        <w:rPr>
+          <w:rFonts w:ascii="Times New Roman" w:hAnsi="Times New Roman" w:cs="Times New Roman"/>
+          <w:color w:val="00B050"/>
+          <w:sz w:val="24"/>
+          <w:szCs w:val="24"/>
+        </w:rPr>
+      </w:pPr>
+      <w:r>
+        <w:rPr>
+          <w:rFonts w:ascii="Times New Roman" w:hAnsi="Times New Roman" w:cs="Times New Roman"/>
+          <w:color w:val="00B050"/>
+          <w:sz w:val="24"/>
+          <w:szCs w:val="24"/>
+        </w:rPr>
+        <w:t>Academic engagement</w:t>
+      </w:r>
+    </w:p>
+    <w:p>
+      <w:pPr>
+        <w:pStyle w:val="ListParagraph"/>
+        <w:numPr>
+          <w:ilvl w:val="2"/>
+          <w:numId w:val="1"/>
+        </w:numPr>
+        <w:rPr>
+          <w:rFonts w:ascii="Times New Roman" w:hAnsi="Times New Roman" w:cs="Times New Roman"/>
+          <w:color w:val="00B050"/>
+          <w:sz w:val="24"/>
+          <w:szCs w:val="24"/>
+        </w:rPr>
+      </w:pPr>
+      <w:r>
+        <w:rPr>
+          <w:rFonts w:ascii="Times New Roman" w:hAnsi="Times New Roman" w:cs="Times New Roman"/>
+          <w:color w:val="00B050"/>
+          <w:sz w:val="24"/>
+          <w:szCs w:val="24"/>
+        </w:rPr>
+        <w:t>Why does this matter?</w:t>
+      </w:r>
+    </w:p>
+    <w:p>
+      <w:pPr>
+        <w:pStyle w:val="ListParagraph"/>
+        <w:numPr>
+          <w:ilvl w:val="3"/>
+          <w:numId w:val="1"/>
+        </w:numPr>
+        <w:rPr>
+          <w:rFonts w:ascii="Times New Roman" w:hAnsi="Times New Roman" w:cs="Times New Roman"/>
+          <w:color w:val="00B050"/>
+          <w:sz w:val="24"/>
+          <w:szCs w:val="24"/>
+        </w:rPr>
+      </w:pPr>
+      <w:r>
+        <w:rPr>
+          <w:rFonts w:ascii="Times New Roman" w:hAnsi="Times New Roman" w:cs="Times New Roman"/>
+          <w:color w:val="00B050"/>
+          <w:sz w:val="24"/>
+          <w:szCs w:val="24"/>
+        </w:rPr>
+        <w:t xml:space="preserve">Grades, dropout, graduation, job performance, peer relationships, </w:t>
       </w:r>
       <w:bookmarkStart w:id="0" w:name="_GoBack"/>
       <w:bookmarkEnd w:id="0"/>
@@ -300,75 +442,31 @@
           <w:sz w:val="24"/>
           <w:szCs w:val="24"/>
         </w:rPr>
-        <w:t xml:space="preserve">estions to reflect correlational relationships versus predictive or causal relationships. </w:t>
-      </w:r>
-    </w:p>
-    <w:p>
-      <w:pPr>
-        <w:pStyle w:val="ListParagraph"/>
-        <w:numPr>
-          <w:ilvl w:val="0"/>
-          <w:numId w:val="1"/>
-        </w:numPr>
-        <w:rPr>
-          <w:rFonts w:ascii="Times New Roman" w:hAnsi="Times New Roman" w:cs="Times New Roman"/>
-          <w:sz w:val="24"/>
-          <w:szCs w:val="24"/>
-        </w:rPr>
-      </w:pPr>
-      <w:r>
-        <w:rPr>
-          <w:rFonts w:ascii="Times New Roman" w:hAnsi="Times New Roman" w:cs="Times New Roman"/>
-          <w:sz w:val="24"/>
-          <w:szCs w:val="24"/>
-        </w:rPr>
-        <w:t xml:space="preserve">Make cases for why studies with school-aged students were included and be more direct about the age of students who were studied in the studies. </w:t>
-      </w:r>
-    </w:p>
-    <w:p>
-      <w:pPr>
-        <w:pStyle w:val="ListParagraph"/>
-        <w:numPr>
-          <w:ilvl w:val="0"/>
-          <w:numId w:val="1"/>
-        </w:numPr>
-        <w:rPr>
-          <w:rFonts w:ascii="Times New Roman" w:hAnsi="Times New Roman" w:cs="Times New Roman"/>
-          <w:color w:val="00B050"/>
-          <w:sz w:val="24"/>
-          <w:szCs w:val="24"/>
-        </w:rPr>
-      </w:pPr>
-      <w:r>
-        <w:rPr>
-          <w:rFonts w:ascii="Times New Roman" w:hAnsi="Times New Roman" w:cs="Times New Roman"/>
-          <w:color w:val="00B050"/>
-          <w:sz w:val="24"/>
-          <w:szCs w:val="24"/>
-        </w:rPr>
-        <w:t>Explore group differences between class/grade levels and DVs. Also, test other demographic covariates (e.g., sex, Race/Ethnicity, etc.).</w:t>
-      </w:r>
-    </w:p>
-    <w:p>
-      <w:pPr>
-        <w:pStyle w:val="ListParagraph"/>
-        <w:numPr>
-          <w:ilvl w:val="0"/>
-          <w:numId w:val="1"/>
-        </w:numPr>
-        <w:rPr>
-          <w:rFonts w:ascii="Times New Roman" w:hAnsi="Times New Roman" w:cs="Times New Roman"/>
-          <w:sz w:val="24"/>
-          <w:szCs w:val="24"/>
-        </w:rPr>
-      </w:pPr>
-      <w:r>
-        <w:rPr>
-          <w:rFonts w:ascii="Times New Roman" w:hAnsi="Times New Roman" w:cs="Times New Roman"/>
-          <w:sz w:val="24"/>
-          <w:szCs w:val="24"/>
-        </w:rPr>
-        <w:t>Change subheadings in Chapter 1 to include the following and address the following structure:</w:t>
+        <w:t>new independence, social factors on campus, alcohol/substance use, hazing, etc.</w:t>
+      </w:r>
+    </w:p>
+    <w:p>
+      <w:pPr>
+        <w:pStyle w:val="ListParagraph"/>
+        <w:numPr>
+          <w:ilvl w:val="2"/>
+          <w:numId w:val="1"/>
+        </w:numPr>
+        <w:rPr>
+          <w:rFonts w:ascii="Times New Roman" w:hAnsi="Times New Roman" w:cs="Times New Roman"/>
+          <w:color w:val="00B050"/>
+          <w:sz w:val="24"/>
+          <w:szCs w:val="24"/>
+        </w:rPr>
+      </w:pPr>
+      <w:r>
+        <w:rPr>
+          <w:rFonts w:ascii="Times New Roman" w:hAnsi="Times New Roman" w:cs="Times New Roman"/>
+          <w:color w:val="00B050"/>
+          <w:sz w:val="24"/>
+          <w:szCs w:val="24"/>
+        </w:rPr>
+        <w:t>Subtypes</w:t>
       </w:r>
     </w:p>
     <w:p>
@@ -380,17 +478,19 @@
         </w:numPr>
         <w:rPr>
           <w:rFonts w:ascii="Times New Roman" w:hAnsi="Times New Roman" w:cs="Times New Roman"/>
-          <w:sz w:val="24"/>
-          <w:szCs w:val="24"/>
-        </w:rPr>
-      </w:pPr>
-      <w:r>
-        <w:rPr>
-          <w:rFonts w:ascii="Times New Roman" w:hAnsi="Times New Roman" w:cs="Times New Roman"/>
-          <w:sz w:val="24"/>
-          <w:szCs w:val="24"/>
-        </w:rPr>
-        <w:t>Academic engagement</w:t>
+          <w:color w:val="00B050"/>
+          <w:sz w:val="24"/>
+          <w:szCs w:val="24"/>
+        </w:rPr>
+      </w:pPr>
+      <w:r>
+        <w:rPr>
+          <w:rFonts w:ascii="Times New Roman" w:hAnsi="Times New Roman" w:cs="Times New Roman"/>
+          <w:color w:val="00B050"/>
+          <w:sz w:val="24"/>
+          <w:szCs w:val="24"/>
+        </w:rPr>
+        <w:t>Stress</w:t>
       </w:r>
     </w:p>
     <w:p>
@@ -402,17 +502,19 @@
         </w:numPr>
         <w:rPr>
           <w:rFonts w:ascii="Times New Roman" w:hAnsi="Times New Roman" w:cs="Times New Roman"/>
-          <w:sz w:val="24"/>
-          <w:szCs w:val="24"/>
-        </w:rPr>
-      </w:pPr>
-      <w:r>
-        <w:rPr>
-          <w:rFonts w:ascii="Times New Roman" w:hAnsi="Times New Roman" w:cs="Times New Roman"/>
-          <w:sz w:val="24"/>
-          <w:szCs w:val="24"/>
-        </w:rPr>
-        <w:t>Why does this matter?</w:t>
+          <w:color w:val="00B050"/>
+          <w:sz w:val="24"/>
+          <w:szCs w:val="24"/>
+        </w:rPr>
+      </w:pPr>
+      <w:r>
+        <w:rPr>
+          <w:rFonts w:ascii="Times New Roman" w:hAnsi="Times New Roman" w:cs="Times New Roman"/>
+          <w:color w:val="00B050"/>
+          <w:sz w:val="24"/>
+          <w:szCs w:val="24"/>
+        </w:rPr>
+        <w:t>Types of stress</w:t>
       </w:r>
     </w:p>
     <w:p>
@@ -424,101 +526,15 @@
         </w:numPr>
         <w:rPr>
           <w:rFonts w:ascii="Times New Roman" w:hAnsi="Times New Roman" w:cs="Times New Roman"/>
-          <w:sz w:val="24"/>
-          <w:szCs w:val="24"/>
-        </w:rPr>
-      </w:pPr>
-      <w:r>
-        <w:rPr>
-          <w:rFonts w:ascii="Times New Roman" w:hAnsi="Times New Roman" w:cs="Times New Roman"/>
-          <w:sz w:val="24"/>
-          <w:szCs w:val="24"/>
-        </w:rPr>
-        <w:t>Grades, dropout, graduation, job performance, peer relationships, new independence, social factors on campus, alcohol/substance use, hazing, etc.</w:t>
-      </w:r>
-    </w:p>
-    <w:p>
-      <w:pPr>
-        <w:pStyle w:val="ListParagraph"/>
-        <w:numPr>
-          <w:ilvl w:val="2"/>
-          <w:numId w:val="1"/>
-        </w:numPr>
-        <w:rPr>
-          <w:rFonts w:ascii="Times New Roman" w:hAnsi="Times New Roman" w:cs="Times New Roman"/>
-          <w:sz w:val="24"/>
-          <w:szCs w:val="24"/>
-        </w:rPr>
-      </w:pPr>
-      <w:r>
-        <w:rPr>
-          <w:rFonts w:ascii="Times New Roman" w:hAnsi="Times New Roman" w:cs="Times New Roman"/>
-          <w:sz w:val="24"/>
-          <w:szCs w:val="24"/>
-        </w:rPr>
-        <w:t>Subtypes</w:t>
-      </w:r>
-    </w:p>
-    <w:p>
-      <w:pPr>
-        <w:pStyle w:val="ListParagraph"/>
-        <w:numPr>
-          <w:ilvl w:val="1"/>
-          <w:numId w:val="1"/>
-        </w:numPr>
-        <w:rPr>
-          <w:rFonts w:ascii="Times New Roman" w:hAnsi="Times New Roman" w:cs="Times New Roman"/>
-          <w:sz w:val="24"/>
-          <w:szCs w:val="24"/>
-        </w:rPr>
-      </w:pPr>
-      <w:r>
-        <w:rPr>
-          <w:rFonts w:ascii="Times New Roman" w:hAnsi="Times New Roman" w:cs="Times New Roman"/>
-          <w:sz w:val="24"/>
-          <w:szCs w:val="24"/>
-        </w:rPr>
-        <w:t>Stress</w:t>
-      </w:r>
-    </w:p>
-    <w:p>
-      <w:pPr>
-        <w:pStyle w:val="ListParagraph"/>
-        <w:numPr>
-          <w:ilvl w:val="2"/>
-          <w:numId w:val="1"/>
-        </w:numPr>
-        <w:rPr>
-          <w:rFonts w:ascii="Times New Roman" w:hAnsi="Times New Roman" w:cs="Times New Roman"/>
-          <w:sz w:val="24"/>
-          <w:szCs w:val="24"/>
-        </w:rPr>
-      </w:pPr>
-      <w:r>
-        <w:rPr>
-          <w:rFonts w:ascii="Times New Roman" w:hAnsi="Times New Roman" w:cs="Times New Roman"/>
-          <w:sz w:val="24"/>
-          <w:szCs w:val="24"/>
-        </w:rPr>
-        <w:t>Types of stress</w:t>
-      </w:r>
-    </w:p>
-    <w:p>
-      <w:pPr>
-        <w:pStyle w:val="ListParagraph"/>
-        <w:numPr>
-          <w:ilvl w:val="3"/>
-          <w:numId w:val="1"/>
-        </w:numPr>
-        <w:rPr>
-          <w:rFonts w:ascii="Times New Roman" w:hAnsi="Times New Roman" w:cs="Times New Roman"/>
-          <w:sz w:val="24"/>
-          <w:szCs w:val="24"/>
-        </w:rPr>
-      </w:pPr>
-      <w:r>
-        <w:rPr>
-          <w:rFonts w:ascii="Times New Roman" w:hAnsi="Times New Roman" w:cs="Times New Roman"/>
+          <w:color w:val="00B050"/>
+          <w:sz w:val="24"/>
+          <w:szCs w:val="24"/>
+        </w:rPr>
+      </w:pPr>
+      <w:r>
+        <w:rPr>
+          <w:rFonts w:ascii="Times New Roman" w:hAnsi="Times New Roman" w:cs="Times New Roman"/>
+          <w:color w:val="00B050"/>
           <w:sz w:val="24"/>
           <w:szCs w:val="24"/>
         </w:rPr>
@@ -709,7 +725,7 @@
 </file>
 
 <file path=word/numbering.xml><?xml version="1.0" encoding="utf-8"?>
-<w:numbering xmlns:wpc="http://schemas.microsoft.com/office/word/2010/wordprocessingCanvas" xmlns:cx="http://schemas.microsoft.com/office/drawing/2014/chartex" xmlns:cx1="http://schemas.microsoft.com/office/drawing/2015/9/8/chartex" xmlns:cx2="http://schemas.microsoft.com/office/drawing/2015/10/21/chartex" xmlns:cx3="http://schemas.microsoft.com/office/drawing/2016/5/9/chartex" xmlns:cx4="http://schemas.microsoft.com/office/drawing/2016/5/10/chartex" xmlns:cx5="http://schemas.microsoft.com/office/drawing/2016/5/11/chartex" xmlns:cx6="http://schemas.microsoft.com/office/drawing/2016/5/12/chartex" xmlns:cx7="http://schemas.microsoft.com/office/drawing/2016/5/13/chartex" xmlns:cx8="http://schemas.microsoft.com/office/drawing/2016/5/14/chartex" xmlns:mc="http://schemas.openxmlformats.org/markup-compatibility/2006" xmlns:aink="http://schemas.microsoft.com/office/drawing/2016/ink" xmlns:am3d="http://schemas.microsoft.com/office/drawing/2017/model3d" xmlns:o="urn:schemas-microsoft-com:office:office" xmlns:r="http://schemas.openxmlformats.org/officeDocument/2006/relationships" xmlns:m="http://schemas.openxmlformats.org/officeDocument/2006/math" xmlns:v="urn:schemas-microsoft-com:vml" xmlns:wp14="http://schemas.microsoft.com/office/word/2010/wordprocessingDrawing" xmlns:wp="http://schemas.openxmlformats.org/drawingml/2006/wordprocessingDrawing" xmlns:w10="urn:schemas-microsoft-com:office:word" xmlns:w="http://schemas.openxmlformats.org/wordprocessingml/2006/main" xmlns:w14="http://schemas.microsoft.com/office/word/2010/wordml" xmlns:w15="http://schemas.microsoft.com/office/word/2012/wordml" xmlns:w16cid="http://schemas.microsoft.com/office/word/2016/wordml/cid" xmlns:w16se="http://schemas.microsoft.com/office/word/2015/wordml/symex" xmlns:wpg="http://schemas.microsoft.com/office/word/2010/wordprocessingGroup" xmlns:wpi="http://schemas.microsoft.com/office/word/2010/wordprocessingInk" xmlns:wne="http://schemas.microsoft.com/office/word/2006/wordml" xmlns:wps="http://schemas.microsoft.com/office/word/2010/wordprocessingShape" mc:Ignorable="w14 w15 w16se w16cid wp14">
+<w:numbering xmlns:wpc="http://schemas.microsoft.com/office/word/2010/wordprocessingCanvas" xmlns:mc="http://schemas.openxmlformats.org/markup-compatibility/2006" xmlns:o="urn:schemas-microsoft-com:office:office" xmlns:r="http://schemas.openxmlformats.org/officeDocument/2006/relationships" xmlns:m="http://schemas.openxmlformats.org/officeDocument/2006/math" xmlns:v="urn:schemas-microsoft-com:vml" xmlns:wp14="http://schemas.microsoft.com/office/word/2010/wordprocessingDrawing" xmlns:wp="http://schemas.openxmlformats.org/drawingml/2006/wordprocessingDrawing" xmlns:w10="urn:schemas-microsoft-com:office:word" xmlns:w="http://schemas.openxmlformats.org/wordprocessingml/2006/main" xmlns:w14="http://schemas.microsoft.com/office/word/2010/wordml" xmlns:w15="http://schemas.microsoft.com/office/word/2012/wordml" xmlns:wpg="http://schemas.microsoft.com/office/word/2010/wordprocessingGroup" xmlns:wpi="http://schemas.microsoft.com/office/word/2010/wordprocessingInk" xmlns:wne="http://schemas.microsoft.com/office/word/2006/wordml" xmlns:wps="http://schemas.microsoft.com/office/word/2010/wordprocessingShape" mc:Ignorable="w14 w15 wp14">
   <w:abstractNum w:abstractNumId="0" w15:restartNumberingAfterBreak="0">
     <w:nsid w:val="0CDA4B0D"/>
     <w:multiLevelType w:val="multilevel"/>
@@ -932,7 +948,7 @@
 </file>
 
 <file path=word/styles.xml><?xml version="1.0" encoding="utf-8"?>
-<w:styles xmlns:mc="http://schemas.openxmlformats.org/markup-compatibility/2006" xmlns:r="http://schemas.openxmlformats.org/officeDocument/2006/relationships" xmlns:w="http://schemas.openxmlformats.org/wordprocessingml/2006/main" xmlns:w14="http://schemas.microsoft.com/office/word/2010/wordml" xmlns:w15="http://schemas.microsoft.com/office/word/2012/wordml" xmlns:w16cid="http://schemas.microsoft.com/office/word/2016/wordml/cid" xmlns:w16se="http://schemas.microsoft.com/office/word/2015/wordml/symex" mc:Ignorable="w14 w15 w16se w16cid">
+<w:styles xmlns:mc="http://schemas.openxmlformats.org/markup-compatibility/2006" xmlns:r="http://schemas.openxmlformats.org/officeDocument/2006/relationships" xmlns:w="http://schemas.openxmlformats.org/wordprocessingml/2006/main" xmlns:w14="http://schemas.microsoft.com/office/word/2010/wordml" xmlns:w15="http://schemas.microsoft.com/office/word/2012/wordml" mc:Ignorable="w14 w15">
   <w:docDefaults>
     <w:rPrDefault>
       <w:rPr>
@@ -943,7 +959,7 @@
     </w:rPrDefault>
     <w:pPrDefault/>
   </w:docDefaults>
-  <w:latentStyles w:defLockedState="0" w:defUIPriority="99" w:defSemiHidden="0" w:defUnhideWhenUsed="0" w:defQFormat="0" w:count="375">
+  <w:latentStyles w:defLockedState="0" w:defUIPriority="99" w:defSemiHidden="0" w:defUnhideWhenUsed="0" w:defQFormat="0" w:count="371">
     <w:lsdException w:name="Normal" w:uiPriority="0" w:qFormat="1"/>
     <w:lsdException w:name="heading 1" w:uiPriority="9" w:qFormat="1"/>
     <w:lsdException w:name="heading 2" w:semiHidden="1" w:uiPriority="9" w:unhideWhenUsed="1" w:qFormat="1"/>
@@ -1315,10 +1331,6 @@
     <w:lsdException w:name="List Table 5 Dark Accent 6" w:uiPriority="50"/>
     <w:lsdException w:name="List Table 6 Colorful Accent 6" w:uiPriority="51"/>
     <w:lsdException w:name="List Table 7 Colorful Accent 6" w:uiPriority="52"/>
-    <w:lsdException w:name="Mention" w:semiHidden="1" w:unhideWhenUsed="1"/>
-    <w:lsdException w:name="Smart Hyperlink" w:semiHidden="1" w:unhideWhenUsed="1"/>
-    <w:lsdException w:name="Hashtag" w:semiHidden="1" w:unhideWhenUsed="1"/>
-    <w:lsdException w:name="Unresolved Mention" w:semiHidden="1" w:unhideWhenUsed="1"/>
   </w:latentStyles>
   <w:style w:type="paragraph" w:default="1" w:styleId="Normal">
     <w:name w:val="Normal"/>

</xml_diff>

<commit_message>
Just need to add section on aspects of sleep to chapter one and  then it will be done
</commit_message>
<xml_diff>
--- a/Audrey Nelson Dissertation Proposal Defense Feedback 121217.docx
+++ b/Audrey Nelson Dissertation Proposal Defense Feedback 121217.docx
@@ -301,13 +301,15 @@
         </w:numPr>
         <w:rPr>
           <w:rFonts w:ascii="Times New Roman" w:hAnsi="Times New Roman" w:cs="Times New Roman"/>
-          <w:sz w:val="24"/>
-          <w:szCs w:val="24"/>
-        </w:rPr>
-      </w:pPr>
-      <w:r>
-        <w:rPr>
-          <w:rFonts w:ascii="Times New Roman" w:hAnsi="Times New Roman" w:cs="Times New Roman"/>
+          <w:color w:val="00B050"/>
+          <w:sz w:val="24"/>
+          <w:szCs w:val="24"/>
+        </w:rPr>
+      </w:pPr>
+      <w:r>
+        <w:rPr>
+          <w:rFonts w:ascii="Times New Roman" w:hAnsi="Times New Roman" w:cs="Times New Roman"/>
+          <w:color w:val="00B050"/>
           <w:sz w:val="24"/>
           <w:szCs w:val="24"/>
         </w:rPr>
@@ -431,264 +433,260 @@
           <w:sz w:val="24"/>
           <w:szCs w:val="24"/>
         </w:rPr>
-        <w:t xml:space="preserve">Grades, dropout, graduation, job performance, peer relationships, </w:t>
-      </w:r>
+        <w:t>Grades, dropout, graduation, job performance, peer relationships, new independence, social factors on campus, alcohol/substance use, hazing, etc.</w:t>
+      </w:r>
+    </w:p>
+    <w:p>
+      <w:pPr>
+        <w:pStyle w:val="ListParagraph"/>
+        <w:numPr>
+          <w:ilvl w:val="2"/>
+          <w:numId w:val="1"/>
+        </w:numPr>
+        <w:rPr>
+          <w:rFonts w:ascii="Times New Roman" w:hAnsi="Times New Roman" w:cs="Times New Roman"/>
+          <w:color w:val="00B050"/>
+          <w:sz w:val="24"/>
+          <w:szCs w:val="24"/>
+        </w:rPr>
+      </w:pPr>
+      <w:r>
+        <w:rPr>
+          <w:rFonts w:ascii="Times New Roman" w:hAnsi="Times New Roman" w:cs="Times New Roman"/>
+          <w:color w:val="00B050"/>
+          <w:sz w:val="24"/>
+          <w:szCs w:val="24"/>
+        </w:rPr>
+        <w:t>Subtypes</w:t>
+      </w:r>
+    </w:p>
+    <w:p>
+      <w:pPr>
+        <w:pStyle w:val="ListParagraph"/>
+        <w:numPr>
+          <w:ilvl w:val="1"/>
+          <w:numId w:val="1"/>
+        </w:numPr>
+        <w:rPr>
+          <w:rFonts w:ascii="Times New Roman" w:hAnsi="Times New Roman" w:cs="Times New Roman"/>
+          <w:color w:val="00B050"/>
+          <w:sz w:val="24"/>
+          <w:szCs w:val="24"/>
+        </w:rPr>
+      </w:pPr>
+      <w:r>
+        <w:rPr>
+          <w:rFonts w:ascii="Times New Roman" w:hAnsi="Times New Roman" w:cs="Times New Roman"/>
+          <w:color w:val="00B050"/>
+          <w:sz w:val="24"/>
+          <w:szCs w:val="24"/>
+        </w:rPr>
+        <w:t>Stress</w:t>
+      </w:r>
+    </w:p>
+    <w:p>
+      <w:pPr>
+        <w:pStyle w:val="ListParagraph"/>
+        <w:numPr>
+          <w:ilvl w:val="2"/>
+          <w:numId w:val="1"/>
+        </w:numPr>
+        <w:rPr>
+          <w:rFonts w:ascii="Times New Roman" w:hAnsi="Times New Roman" w:cs="Times New Roman"/>
+          <w:color w:val="00B050"/>
+          <w:sz w:val="24"/>
+          <w:szCs w:val="24"/>
+        </w:rPr>
+      </w:pPr>
+      <w:r>
+        <w:rPr>
+          <w:rFonts w:ascii="Times New Roman" w:hAnsi="Times New Roman" w:cs="Times New Roman"/>
+          <w:color w:val="00B050"/>
+          <w:sz w:val="24"/>
+          <w:szCs w:val="24"/>
+        </w:rPr>
+        <w:t>Types of stress</w:t>
+      </w:r>
+    </w:p>
+    <w:p>
+      <w:pPr>
+        <w:pStyle w:val="ListParagraph"/>
+        <w:numPr>
+          <w:ilvl w:val="3"/>
+          <w:numId w:val="1"/>
+        </w:numPr>
+        <w:rPr>
+          <w:rFonts w:ascii="Times New Roman" w:hAnsi="Times New Roman" w:cs="Times New Roman"/>
+          <w:color w:val="00B050"/>
+          <w:sz w:val="24"/>
+          <w:szCs w:val="24"/>
+        </w:rPr>
+      </w:pPr>
+      <w:r>
+        <w:rPr>
+          <w:rFonts w:ascii="Times New Roman" w:hAnsi="Times New Roman" w:cs="Times New Roman"/>
+          <w:color w:val="00B050"/>
+          <w:sz w:val="24"/>
+          <w:szCs w:val="24"/>
+        </w:rPr>
+        <w:t>Chronic, adverse life events, etc.</w:t>
+      </w:r>
+    </w:p>
+    <w:p>
+      <w:pPr>
+        <w:pStyle w:val="ListParagraph"/>
+        <w:numPr>
+          <w:ilvl w:val="1"/>
+          <w:numId w:val="1"/>
+        </w:numPr>
+        <w:rPr>
+          <w:rFonts w:ascii="Times New Roman" w:hAnsi="Times New Roman" w:cs="Times New Roman"/>
+          <w:sz w:val="24"/>
+          <w:szCs w:val="24"/>
+        </w:rPr>
+      </w:pPr>
+      <w:r>
+        <w:rPr>
+          <w:rFonts w:ascii="Times New Roman" w:hAnsi="Times New Roman" w:cs="Times New Roman"/>
+          <w:sz w:val="24"/>
+          <w:szCs w:val="24"/>
+        </w:rPr>
+        <w:t>Sleep</w:t>
+      </w:r>
+    </w:p>
+    <w:p>
+      <w:pPr>
+        <w:pStyle w:val="ListParagraph"/>
+        <w:numPr>
+          <w:ilvl w:val="2"/>
+          <w:numId w:val="1"/>
+        </w:numPr>
+        <w:rPr>
+          <w:rFonts w:ascii="Times New Roman" w:hAnsi="Times New Roman" w:cs="Times New Roman"/>
+          <w:sz w:val="24"/>
+          <w:szCs w:val="24"/>
+        </w:rPr>
+      </w:pPr>
+      <w:r>
+        <w:rPr>
+          <w:rFonts w:ascii="Times New Roman" w:hAnsi="Times New Roman" w:cs="Times New Roman"/>
+          <w:sz w:val="24"/>
+          <w:szCs w:val="24"/>
+        </w:rPr>
+        <w:t>Aspects of sleep</w:t>
+      </w:r>
+    </w:p>
+    <w:p>
+      <w:pPr>
+        <w:pStyle w:val="ListParagraph"/>
+        <w:numPr>
+          <w:ilvl w:val="3"/>
+          <w:numId w:val="1"/>
+        </w:numPr>
+        <w:rPr>
+          <w:rFonts w:ascii="Times New Roman" w:hAnsi="Times New Roman" w:cs="Times New Roman"/>
+          <w:sz w:val="24"/>
+          <w:szCs w:val="24"/>
+        </w:rPr>
+      </w:pPr>
+      <w:r>
+        <w:rPr>
+          <w:rFonts w:ascii="Times New Roman" w:hAnsi="Times New Roman" w:cs="Times New Roman"/>
+          <w:sz w:val="24"/>
+          <w:szCs w:val="24"/>
+        </w:rPr>
+        <w:t xml:space="preserve">Frequency, duration, quality, quantity. </w:t>
+      </w:r>
+    </w:p>
+    <w:p>
+      <w:pPr>
+        <w:pStyle w:val="ListParagraph"/>
+        <w:numPr>
+          <w:ilvl w:val="1"/>
+          <w:numId w:val="1"/>
+        </w:numPr>
+        <w:rPr>
+          <w:rFonts w:ascii="Times New Roman" w:hAnsi="Times New Roman" w:cs="Times New Roman"/>
+          <w:sz w:val="24"/>
+          <w:szCs w:val="24"/>
+        </w:rPr>
+      </w:pPr>
+      <w:r>
+        <w:rPr>
+          <w:rFonts w:ascii="Times New Roman" w:hAnsi="Times New Roman" w:cs="Times New Roman"/>
+          <w:sz w:val="24"/>
+          <w:szCs w:val="24"/>
+        </w:rPr>
+        <w:t>Self-Care</w:t>
+      </w:r>
+    </w:p>
+    <w:p>
+      <w:pPr>
+        <w:pStyle w:val="ListParagraph"/>
+        <w:numPr>
+          <w:ilvl w:val="2"/>
+          <w:numId w:val="1"/>
+        </w:numPr>
+        <w:rPr>
+          <w:rFonts w:ascii="Times New Roman" w:hAnsi="Times New Roman" w:cs="Times New Roman"/>
+          <w:color w:val="00B050"/>
+          <w:sz w:val="24"/>
+          <w:szCs w:val="24"/>
+        </w:rPr>
+      </w:pPr>
+      <w:r>
+        <w:rPr>
+          <w:rFonts w:ascii="Times New Roman" w:hAnsi="Times New Roman" w:cs="Times New Roman"/>
+          <w:color w:val="00B050"/>
+          <w:sz w:val="24"/>
+          <w:szCs w:val="24"/>
+        </w:rPr>
+        <w:t>Exercise</w:t>
+      </w:r>
+    </w:p>
+    <w:p>
+      <w:pPr>
+        <w:pStyle w:val="ListParagraph"/>
+        <w:numPr>
+          <w:ilvl w:val="3"/>
+          <w:numId w:val="1"/>
+        </w:numPr>
+        <w:rPr>
+          <w:rFonts w:ascii="Times New Roman" w:hAnsi="Times New Roman" w:cs="Times New Roman"/>
+          <w:color w:val="00B050"/>
+          <w:sz w:val="24"/>
+          <w:szCs w:val="24"/>
+        </w:rPr>
+      </w:pPr>
+      <w:r>
+        <w:rPr>
+          <w:rFonts w:ascii="Times New Roman" w:hAnsi="Times New Roman" w:cs="Times New Roman"/>
+          <w:color w:val="00B050"/>
+          <w:sz w:val="24"/>
+          <w:szCs w:val="24"/>
+        </w:rPr>
+        <w:t xml:space="preserve">Rigorous, non-rigorous, frequent/non-frequent, etc. </w:t>
+      </w:r>
+    </w:p>
+    <w:p>
+      <w:pPr>
+        <w:pStyle w:val="ListParagraph"/>
+        <w:numPr>
+          <w:ilvl w:val="2"/>
+          <w:numId w:val="1"/>
+        </w:numPr>
+        <w:rPr>
+          <w:rFonts w:ascii="Times New Roman" w:hAnsi="Times New Roman" w:cs="Times New Roman"/>
+          <w:color w:val="00B050"/>
+          <w:sz w:val="24"/>
+          <w:szCs w:val="24"/>
+        </w:rPr>
+      </w:pPr>
       <w:bookmarkStart w:id="0" w:name="_GoBack"/>
-      <w:bookmarkEnd w:id="0"/>
-      <w:r>
-        <w:rPr>
-          <w:rFonts w:ascii="Times New Roman" w:hAnsi="Times New Roman" w:cs="Times New Roman"/>
-          <w:color w:val="00B050"/>
-          <w:sz w:val="24"/>
-          <w:szCs w:val="24"/>
-        </w:rPr>
-        <w:t>new independence, social factors on campus, alcohol/substance use, hazing, etc.</w:t>
-      </w:r>
-    </w:p>
-    <w:p>
-      <w:pPr>
-        <w:pStyle w:val="ListParagraph"/>
-        <w:numPr>
-          <w:ilvl w:val="2"/>
-          <w:numId w:val="1"/>
-        </w:numPr>
-        <w:rPr>
-          <w:rFonts w:ascii="Times New Roman" w:hAnsi="Times New Roman" w:cs="Times New Roman"/>
-          <w:color w:val="00B050"/>
-          <w:sz w:val="24"/>
-          <w:szCs w:val="24"/>
-        </w:rPr>
-      </w:pPr>
-      <w:r>
-        <w:rPr>
-          <w:rFonts w:ascii="Times New Roman" w:hAnsi="Times New Roman" w:cs="Times New Roman"/>
-          <w:color w:val="00B050"/>
-          <w:sz w:val="24"/>
-          <w:szCs w:val="24"/>
-        </w:rPr>
-        <w:t>Subtypes</w:t>
-      </w:r>
-    </w:p>
-    <w:p>
-      <w:pPr>
-        <w:pStyle w:val="ListParagraph"/>
-        <w:numPr>
-          <w:ilvl w:val="1"/>
-          <w:numId w:val="1"/>
-        </w:numPr>
-        <w:rPr>
-          <w:rFonts w:ascii="Times New Roman" w:hAnsi="Times New Roman" w:cs="Times New Roman"/>
-          <w:color w:val="00B050"/>
-          <w:sz w:val="24"/>
-          <w:szCs w:val="24"/>
-        </w:rPr>
-      </w:pPr>
-      <w:r>
-        <w:rPr>
-          <w:rFonts w:ascii="Times New Roman" w:hAnsi="Times New Roman" w:cs="Times New Roman"/>
-          <w:color w:val="00B050"/>
-          <w:sz w:val="24"/>
-          <w:szCs w:val="24"/>
-        </w:rPr>
-        <w:t>Stress</w:t>
-      </w:r>
-    </w:p>
-    <w:p>
-      <w:pPr>
-        <w:pStyle w:val="ListParagraph"/>
-        <w:numPr>
-          <w:ilvl w:val="2"/>
-          <w:numId w:val="1"/>
-        </w:numPr>
-        <w:rPr>
-          <w:rFonts w:ascii="Times New Roman" w:hAnsi="Times New Roman" w:cs="Times New Roman"/>
-          <w:color w:val="00B050"/>
-          <w:sz w:val="24"/>
-          <w:szCs w:val="24"/>
-        </w:rPr>
-      </w:pPr>
-      <w:r>
-        <w:rPr>
-          <w:rFonts w:ascii="Times New Roman" w:hAnsi="Times New Roman" w:cs="Times New Roman"/>
-          <w:color w:val="00B050"/>
-          <w:sz w:val="24"/>
-          <w:szCs w:val="24"/>
-        </w:rPr>
-        <w:t>Types of stress</w:t>
-      </w:r>
-    </w:p>
-    <w:p>
-      <w:pPr>
-        <w:pStyle w:val="ListParagraph"/>
-        <w:numPr>
-          <w:ilvl w:val="3"/>
-          <w:numId w:val="1"/>
-        </w:numPr>
-        <w:rPr>
-          <w:rFonts w:ascii="Times New Roman" w:hAnsi="Times New Roman" w:cs="Times New Roman"/>
-          <w:color w:val="00B050"/>
-          <w:sz w:val="24"/>
-          <w:szCs w:val="24"/>
-        </w:rPr>
-      </w:pPr>
-      <w:r>
-        <w:rPr>
-          <w:rFonts w:ascii="Times New Roman" w:hAnsi="Times New Roman" w:cs="Times New Roman"/>
-          <w:color w:val="00B050"/>
-          <w:sz w:val="24"/>
-          <w:szCs w:val="24"/>
-        </w:rPr>
-        <w:t>Chronic, adverse life events, etc.</w:t>
-      </w:r>
-    </w:p>
-    <w:p>
-      <w:pPr>
-        <w:pStyle w:val="ListParagraph"/>
-        <w:numPr>
-          <w:ilvl w:val="1"/>
-          <w:numId w:val="1"/>
-        </w:numPr>
-        <w:rPr>
-          <w:rFonts w:ascii="Times New Roman" w:hAnsi="Times New Roman" w:cs="Times New Roman"/>
-          <w:sz w:val="24"/>
-          <w:szCs w:val="24"/>
-        </w:rPr>
-      </w:pPr>
-      <w:r>
-        <w:rPr>
-          <w:rFonts w:ascii="Times New Roman" w:hAnsi="Times New Roman" w:cs="Times New Roman"/>
-          <w:sz w:val="24"/>
-          <w:szCs w:val="24"/>
-        </w:rPr>
-        <w:t>Sleep</w:t>
-      </w:r>
-    </w:p>
-    <w:p>
-      <w:pPr>
-        <w:pStyle w:val="ListParagraph"/>
-        <w:numPr>
-          <w:ilvl w:val="2"/>
-          <w:numId w:val="1"/>
-        </w:numPr>
-        <w:rPr>
-          <w:rFonts w:ascii="Times New Roman" w:hAnsi="Times New Roman" w:cs="Times New Roman"/>
-          <w:sz w:val="24"/>
-          <w:szCs w:val="24"/>
-        </w:rPr>
-      </w:pPr>
-      <w:r>
-        <w:rPr>
-          <w:rFonts w:ascii="Times New Roman" w:hAnsi="Times New Roman" w:cs="Times New Roman"/>
-          <w:sz w:val="24"/>
-          <w:szCs w:val="24"/>
-        </w:rPr>
-        <w:t>Aspects of sleep</w:t>
-      </w:r>
-    </w:p>
-    <w:p>
-      <w:pPr>
-        <w:pStyle w:val="ListParagraph"/>
-        <w:numPr>
-          <w:ilvl w:val="3"/>
-          <w:numId w:val="1"/>
-        </w:numPr>
-        <w:rPr>
-          <w:rFonts w:ascii="Times New Roman" w:hAnsi="Times New Roman" w:cs="Times New Roman"/>
-          <w:sz w:val="24"/>
-          <w:szCs w:val="24"/>
-        </w:rPr>
-      </w:pPr>
-      <w:r>
-        <w:rPr>
-          <w:rFonts w:ascii="Times New Roman" w:hAnsi="Times New Roman" w:cs="Times New Roman"/>
-          <w:sz w:val="24"/>
-          <w:szCs w:val="24"/>
-        </w:rPr>
-        <w:t xml:space="preserve">Frequency, duration, quality, quantity. </w:t>
-      </w:r>
-    </w:p>
-    <w:p>
-      <w:pPr>
-        <w:pStyle w:val="ListParagraph"/>
-        <w:numPr>
-          <w:ilvl w:val="1"/>
-          <w:numId w:val="1"/>
-        </w:numPr>
-        <w:rPr>
-          <w:rFonts w:ascii="Times New Roman" w:hAnsi="Times New Roman" w:cs="Times New Roman"/>
-          <w:sz w:val="24"/>
-          <w:szCs w:val="24"/>
-        </w:rPr>
-      </w:pPr>
-      <w:r>
-        <w:rPr>
-          <w:rFonts w:ascii="Times New Roman" w:hAnsi="Times New Roman" w:cs="Times New Roman"/>
-          <w:sz w:val="24"/>
-          <w:szCs w:val="24"/>
-        </w:rPr>
-        <w:t>Self-Care</w:t>
-      </w:r>
-    </w:p>
-    <w:p>
-      <w:pPr>
-        <w:pStyle w:val="ListParagraph"/>
-        <w:numPr>
-          <w:ilvl w:val="2"/>
-          <w:numId w:val="1"/>
-        </w:numPr>
-        <w:rPr>
-          <w:rFonts w:ascii="Times New Roman" w:hAnsi="Times New Roman" w:cs="Times New Roman"/>
-          <w:sz w:val="24"/>
-          <w:szCs w:val="24"/>
-        </w:rPr>
-      </w:pPr>
-      <w:r>
-        <w:rPr>
-          <w:rFonts w:ascii="Times New Roman" w:hAnsi="Times New Roman" w:cs="Times New Roman"/>
-          <w:sz w:val="24"/>
-          <w:szCs w:val="24"/>
-        </w:rPr>
-        <w:t>Exercise</w:t>
-      </w:r>
-    </w:p>
-    <w:p>
-      <w:pPr>
-        <w:pStyle w:val="ListParagraph"/>
-        <w:numPr>
-          <w:ilvl w:val="3"/>
-          <w:numId w:val="1"/>
-        </w:numPr>
-        <w:rPr>
-          <w:rFonts w:ascii="Times New Roman" w:hAnsi="Times New Roman" w:cs="Times New Roman"/>
-          <w:sz w:val="24"/>
-          <w:szCs w:val="24"/>
-        </w:rPr>
-      </w:pPr>
-      <w:r>
-        <w:rPr>
-          <w:rFonts w:ascii="Times New Roman" w:hAnsi="Times New Roman" w:cs="Times New Roman"/>
-          <w:sz w:val="24"/>
-          <w:szCs w:val="24"/>
-        </w:rPr>
-        <w:t xml:space="preserve">Rigorous, non-rigorous, frequent/non-frequent, etc. </w:t>
-      </w:r>
-    </w:p>
-    <w:p>
-      <w:pPr>
-        <w:pStyle w:val="ListParagraph"/>
-        <w:numPr>
-          <w:ilvl w:val="2"/>
-          <w:numId w:val="1"/>
-        </w:numPr>
-        <w:rPr>
-          <w:rFonts w:ascii="Times New Roman" w:hAnsi="Times New Roman" w:cs="Times New Roman"/>
-          <w:sz w:val="24"/>
-          <w:szCs w:val="24"/>
-        </w:rPr>
-      </w:pPr>
-      <w:r>
-        <w:rPr>
-          <w:rFonts w:ascii="Times New Roman" w:hAnsi="Times New Roman" w:cs="Times New Roman"/>
+      <w:r>
+        <w:rPr>
+          <w:rFonts w:ascii="Times New Roman" w:hAnsi="Times New Roman" w:cs="Times New Roman"/>
+          <w:color w:val="00B050"/>
           <w:sz w:val="24"/>
           <w:szCs w:val="24"/>
         </w:rPr>
@@ -703,15 +701,20 @@
           <w:ilvl w:val="3"/>
           <w:numId w:val="1"/>
         </w:numPr>
-      </w:pPr>
-      <w:r>
-        <w:rPr>
-          <w:rFonts w:ascii="Times New Roman" w:hAnsi="Times New Roman" w:cs="Times New Roman"/>
+        <w:rPr>
+          <w:color w:val="00B050"/>
+        </w:rPr>
+      </w:pPr>
+      <w:r>
+        <w:rPr>
+          <w:rFonts w:ascii="Times New Roman" w:hAnsi="Times New Roman" w:cs="Times New Roman"/>
+          <w:color w:val="00B050"/>
           <w:sz w:val="24"/>
           <w:szCs w:val="24"/>
         </w:rPr>
         <w:t>ABCs of sleeping (make this consistent with the used measure)</w:t>
       </w:r>
+      <w:bookmarkEnd w:id="0"/>
     </w:p>
     <w:sectPr>
       <w:pgSz w:w="12240" w:h="15840"/>

</xml_diff>

<commit_message>
Finished discussion of research questions, now working on limitations and future research
</commit_message>
<xml_diff>
--- a/Audrey Nelson Dissertation Proposal Defense Feedback 121217.docx
+++ b/Audrey Nelson Dissertation Proposal Defense Feedback 121217.docx
@@ -573,7 +573,17 @@
           <w:sz w:val="24"/>
           <w:szCs w:val="24"/>
         </w:rPr>
-        <w:t>Aspects of sleep</w:t>
+        <w:t xml:space="preserve">Aspects of </w:t>
+      </w:r>
+      <w:bookmarkStart w:id="0" w:name="_GoBack"/>
+      <w:bookmarkEnd w:id="0"/>
+      <w:r>
+        <w:rPr>
+          <w:rFonts w:ascii="Times New Roman" w:hAnsi="Times New Roman" w:cs="Times New Roman"/>
+          <w:sz w:val="24"/>
+          <w:szCs w:val="24"/>
+        </w:rPr>
+        <w:t>sleep</w:t>
       </w:r>
     </w:p>
     <w:p>
@@ -607,13 +617,15 @@
         </w:numPr>
         <w:rPr>
           <w:rFonts w:ascii="Times New Roman" w:hAnsi="Times New Roman" w:cs="Times New Roman"/>
-          <w:sz w:val="24"/>
-          <w:szCs w:val="24"/>
-        </w:rPr>
-      </w:pPr>
-      <w:r>
-        <w:rPr>
-          <w:rFonts w:ascii="Times New Roman" w:hAnsi="Times New Roman" w:cs="Times New Roman"/>
+          <w:color w:val="00B050"/>
+          <w:sz w:val="24"/>
+          <w:szCs w:val="24"/>
+        </w:rPr>
+      </w:pPr>
+      <w:r>
+        <w:rPr>
+          <w:rFonts w:ascii="Times New Roman" w:hAnsi="Times New Roman" w:cs="Times New Roman"/>
+          <w:color w:val="00B050"/>
           <w:sz w:val="24"/>
           <w:szCs w:val="24"/>
         </w:rPr>
@@ -682,7 +694,6 @@
           <w:szCs w:val="24"/>
         </w:rPr>
       </w:pPr>
-      <w:bookmarkStart w:id="0" w:name="_GoBack"/>
       <w:r>
         <w:rPr>
           <w:rFonts w:ascii="Times New Roman" w:hAnsi="Times New Roman" w:cs="Times New Roman"/>
@@ -714,7 +725,6 @@
         </w:rPr>
         <w:t>ABCs of sleeping (make this consistent with the used measure)</w:t>
       </w:r>
-      <w:bookmarkEnd w:id="0"/>
     </w:p>
     <w:sectPr>
       <w:pgSz w:w="12240" w:h="15840"/>

</xml_diff>